<commit_message>
Modified the algorithm, to avoid sorting by share amount.
</commit_message>
<xml_diff>
--- a/ACEcw1_20031525/report.docx
+++ b/ACEcw1_20031525/report.docx
@@ -1849,15 +1849,21 @@
             <m:t>x</m:t>
           </m:r>
           <m:r>
-            <m:rPr>
-              <m:sty m:val="p"/>
-            </m:rPr>
+            <w:rPr>
+              <w:rFonts w:ascii="Cambria Math" w:hAnsi="Cambria Math"/>
+              <w:sz w:val="28"/>
+              <w:szCs w:val="28"/>
+            </w:rPr>
+            <m:t xml:space="preserve"> </m:t>
+          </m:r>
+          <w:bookmarkStart w:id="0" w:name="_GoBack"/>
+          <m:r>
             <w:rPr>
               <w:rFonts w:ascii="Cambria Math" w:hAnsi="Cambria Math"/>
               <w:sz w:val="22"/>
               <w:szCs w:val="22"/>
             </w:rPr>
-            <m:t>&gt;</m:t>
+            <m:t>&lt;</m:t>
           </m:r>
           <m:r>
             <w:rPr>
@@ -1868,9 +1874,6 @@
             <m:t>y</m:t>
           </m:r>
           <m:r>
-            <m:rPr>
-              <m:sty m:val="p"/>
-            </m:rPr>
             <w:rPr>
               <w:rFonts w:ascii="Cambria Math" w:hAnsi="Cambria Math"/>
               <w:sz w:val="22"/>
@@ -1887,9 +1890,6 @@
             <m:t>z</m:t>
           </m:r>
           <m:r>
-            <m:rPr>
-              <m:sty m:val="p"/>
-            </m:rPr>
             <w:rPr>
               <w:rFonts w:ascii="Cambria Math" w:hAnsi="Cambria Math"/>
               <w:sz w:val="22"/>
@@ -1897,6 +1897,7 @@
             </w:rPr>
             <m:t>=</m:t>
           </m:r>
+          <w:bookmarkEnd w:id="0"/>
           <m:r>
             <w:rPr>
               <w:rFonts w:ascii="Cambria Math" w:hAnsi="Cambria Math"/>
@@ -2000,9 +2001,6 @@
       <w:pPr>
         <w:pStyle w:val="a4"/>
         <w:shd w:val="clear" w:color="auto" w:fill="FFFFFF"/>
-        <w:rPr>
-          <w:rFonts w:hint="eastAsia"/>
-        </w:rPr>
       </w:pPr>
       <m:oMathPara>
         <m:oMath>
@@ -4771,7 +4769,7 @@
       <w:pPr>
         <w:pStyle w:val="a4"/>
         <w:rPr>
-          <w:rFonts w:ascii="NimbusSanL" w:hAnsi="NimbusSanL"/>
+          <w:rFonts w:ascii="NimbusSanL" w:hAnsi="NimbusSanL" w:hint="eastAsia"/>
           <w:sz w:val="28"/>
           <w:szCs w:val="28"/>
         </w:rPr>
@@ -4798,23 +4796,7 @@
           <w:sz w:val="28"/>
           <w:szCs w:val="28"/>
         </w:rPr>
-        <w:t xml:space="preserve">f a </w:t>
-      </w:r>
-      <w:r>
-        <w:rPr>
-          <w:rFonts w:ascii="NimbusSanL" w:hAnsi="NimbusSanL"/>
-          <w:sz w:val="28"/>
-          <w:szCs w:val="28"/>
-        </w:rPr>
-        <w:t>=</w:t>
-      </w:r>
-      <w:r>
-        <w:rPr>
-          <w:rFonts w:ascii="NimbusSanL" w:hAnsi="NimbusSanL"/>
-          <w:sz w:val="28"/>
-          <w:szCs w:val="28"/>
-        </w:rPr>
-        <w:t xml:space="preserve"> 0</w:t>
+        <w:t>f a = 0</w:t>
       </w:r>
     </w:p>
     <w:p>
@@ -4965,15 +4947,7 @@
           <w:sz w:val="28"/>
           <w:szCs w:val="28"/>
         </w:rPr>
-        <w:t>0</w:t>
-      </w:r>
-      <w:r>
-        <w:rPr>
-          <w:rFonts w:ascii="Courier New" w:hAnsi="Courier New" w:cs="Courier New"/>
-          <w:sz w:val="28"/>
-          <w:szCs w:val="28"/>
-        </w:rPr>
-        <w:t>;</w:t>
+        <w:t>0;</w:t>
       </w:r>
     </w:p>
     <w:p>
@@ -5201,15 +5175,7 @@
           <w:sz w:val="28"/>
           <w:szCs w:val="28"/>
         </w:rPr>
-        <w:t xml:space="preserve">0! = </w:t>
-      </w:r>
-      <w:r>
-        <w:rPr>
-          <w:rFonts w:ascii="NimbusSanL" w:hAnsi="NimbusSanL"/>
-          <w:sz w:val="28"/>
-          <w:szCs w:val="28"/>
-        </w:rPr>
-        <w:t>x</w:t>
+        <w:t>0! = x</w:t>
       </w:r>
       <w:r>
         <w:rPr>
@@ -5405,8 +5371,6 @@
         </w:rPr>
         <w:t>,</w:t>
       </w:r>
-      <w:bookmarkStart w:id="0" w:name="_GoBack"/>
-      <w:bookmarkEnd w:id="0"/>
       <w:r>
         <w:rPr>
           <w:rFonts w:ascii="NimbusSanL" w:hAnsi="NimbusSanL"/>
@@ -7433,7 +7397,7 @@
 </file>
 
 <file path=customXml/itemProps1.xml><?xml version="1.0" encoding="utf-8"?>
-<ds:datastoreItem xmlns:ds="http://schemas.openxmlformats.org/officeDocument/2006/customXml" ds:itemID="{068A9457-CDAF-B045-8B7B-EE316AF8D8E8}">
+<ds:datastoreItem xmlns:ds="http://schemas.openxmlformats.org/officeDocument/2006/customXml" ds:itemID="{908756F6-EFED-8D4F-98A8-EF90952DFFC7}">
   <ds:schemaRefs>
     <ds:schemaRef ds:uri="http://schemas.openxmlformats.org/officeDocument/2006/bibliography"/>
   </ds:schemaRefs>

</xml_diff>